<commit_message>
implemented search method via model helper, cleaning up models, bundling functionality
</commit_message>
<xml_diff>
--- a/doc_files/appidea.docx
+++ b/doc_files/appidea.docx
@@ -12,6 +12,7 @@
     </w:p>
     <w:p>
       <w:hyperlink w:anchor="airoke" w:history="1">
+        <w:proofErr w:type="spellStart"/>
         <w:r>
           <w:rPr>
             <w:rStyle w:val="Hyperlink"/>
@@ -30,28 +31,33 @@
           </w:rPr>
           <w:t>oke</w:t>
         </w:r>
+        <w:proofErr w:type="spellEnd"/>
       </w:hyperlink>
       <w:r>
         <w:t xml:space="preserve">| </w:t>
       </w:r>
       <w:hyperlink w:anchor="mema" w:history="1">
+        <w:proofErr w:type="spellStart"/>
         <w:r>
           <w:rPr>
             <w:rStyle w:val="Hyperlink"/>
           </w:rPr>
           <w:t>Mema</w:t>
         </w:r>
+        <w:proofErr w:type="spellEnd"/>
       </w:hyperlink>
       <w:r>
         <w:t xml:space="preserve"> | </w:t>
       </w:r>
       <w:hyperlink w:anchor="specialCollections" w:history="1">
+        <w:proofErr w:type="spellStart"/>
         <w:r>
           <w:rPr>
             <w:rStyle w:val="Hyperlink"/>
           </w:rPr>
           <w:t>SpecialCollections</w:t>
         </w:r>
+        <w:proofErr w:type="spellEnd"/>
       </w:hyperlink>
       <w:r>
         <w:t xml:space="preserve"> | </w:t>
@@ -75,8 +81,16 @@
           <w:rPr>
             <w:rStyle w:val="Hyperlink"/>
           </w:rPr>
-          <w:t xml:space="preserve"> FlatCircle</w:t>
+          <w:t xml:space="preserve"> </w:t>
         </w:r>
+        <w:proofErr w:type="spellStart"/>
+        <w:r>
+          <w:rPr>
+            <w:rStyle w:val="Hyperlink"/>
+          </w:rPr>
+          <w:t>FlatCircle</w:t>
+        </w:r>
+        <w:proofErr w:type="spellEnd"/>
       </w:hyperlink>
     </w:p>
     <w:p>
@@ -112,7 +126,23 @@
         </w:numPr>
       </w:pPr>
       <w:r>
-        <w:t xml:space="preserve">Is this the same piece of software as the Readalong / Air Karaoke / Air Bulleitein. </w:t>
+        <w:t xml:space="preserve">Is this the same piece of software as the </w:t>
+      </w:r>
+      <w:proofErr w:type="spellStart"/>
+      <w:r>
+        <w:t>Readalong</w:t>
+      </w:r>
+      <w:proofErr w:type="spellEnd"/>
+      <w:r>
+        <w:t xml:space="preserve"> / Air Karaoke / Air </w:t>
+      </w:r>
+      <w:proofErr w:type="spellStart"/>
+      <w:r>
+        <w:t>Bulleitein</w:t>
+      </w:r>
+      <w:proofErr w:type="spellEnd"/>
+      <w:r>
+        <w:t xml:space="preserve">. </w:t>
       </w:r>
     </w:p>
     <w:p>
@@ -220,7 +250,15 @@
         </w:numPr>
       </w:pPr>
       <w:r>
-        <w:t>A home page that pulls together social media feeds that I dip into: Whatsapp, calendar, project reminders, bring the infinite notebook into the digital age.</w:t>
+        <w:t xml:space="preserve">A home page that pulls together social media feeds that I dip into: </w:t>
+      </w:r>
+      <w:proofErr w:type="spellStart"/>
+      <w:r>
+        <w:t>Whatsapp</w:t>
+      </w:r>
+      <w:proofErr w:type="spellEnd"/>
+      <w:r>
+        <w:t>, calendar, project reminders, bring the infinite notebook into the digital age.</w:t>
       </w:r>
     </w:p>
     <w:p>
@@ -256,8 +294,13 @@
         </w:numPr>
       </w:pPr>
       <w:r>
-        <w:t>Chinese learning plateform</w:t>
-      </w:r>
+        <w:t xml:space="preserve">Chinese learning </w:t>
+      </w:r>
+      <w:proofErr w:type="spellStart"/>
+      <w:r>
+        <w:t>plateform</w:t>
+      </w:r>
+      <w:proofErr w:type="spellEnd"/>
     </w:p>
     <w:p>
       <w:pPr>
@@ -364,7 +407,15 @@
         </w:numPr>
       </w:pPr>
       <w:r>
-        <w:t xml:space="preserve">Engage with information, engage wit ideas.  </w:t>
+        <w:t xml:space="preserve">Engage with information, engage </w:t>
+      </w:r>
+      <w:proofErr w:type="spellStart"/>
+      <w:r>
+        <w:t>wit</w:t>
+      </w:r>
+      <w:proofErr w:type="spellEnd"/>
+      <w:r>
+        <w:t xml:space="preserve"> ideas.  </w:t>
       </w:r>
     </w:p>
     <w:p>
@@ -597,7 +648,15 @@
     </w:p>
     <w:p>
       <w:r>
-        <w:t xml:space="preserve">Databases remember things you aren’t going to or haven’t learned uet or my just need to stash somewhere convenient for potential reference in the future. </w:t>
+        <w:t xml:space="preserve">Databases remember things you aren’t going to or haven’t learned </w:t>
+      </w:r>
+      <w:proofErr w:type="spellStart"/>
+      <w:r>
+        <w:t>uet</w:t>
+      </w:r>
+      <w:proofErr w:type="spellEnd"/>
+      <w:r>
+        <w:t xml:space="preserve"> or my just need to stash somewhere convenient for potential reference in the future. </w:t>
       </w:r>
     </w:p>
     <w:p>
@@ -618,8 +677,21 @@
       </w:r>
     </w:p>
     <w:p>
-      <w:r>
-        <w:t>Collectionary, Contextionary, Con/text</w:t>
+      <w:proofErr w:type="spellStart"/>
+      <w:r>
+        <w:t>Collectionary</w:t>
+      </w:r>
+      <w:proofErr w:type="spellEnd"/>
+      <w:r>
+        <w:t xml:space="preserve">, </w:t>
+      </w:r>
+      <w:proofErr w:type="spellStart"/>
+      <w:r>
+        <w:t>Contextionary</w:t>
+      </w:r>
+      <w:proofErr w:type="spellEnd"/>
+      <w:r>
+        <w:t>, Con/text</w:t>
       </w:r>
     </w:p>
     <w:p>
@@ -695,7 +767,23 @@
     </w:p>
     <w:p>
       <w:r>
-        <w:t>Personal knowledge management system or digital notation system ala Notion, Coda, Readwise, Evernote., Anke Flashcards?? The idea is that our brains are for having ideas not storing them -- capture ideas.</w:t>
+        <w:t xml:space="preserve">Personal knowledge management system or digital notation system ala Notion, Coda, </w:t>
+      </w:r>
+      <w:proofErr w:type="spellStart"/>
+      <w:r>
+        <w:t>Readwise</w:t>
+      </w:r>
+      <w:proofErr w:type="spellEnd"/>
+      <w:r>
+        <w:t xml:space="preserve">, Evernote., </w:t>
+      </w:r>
+      <w:proofErr w:type="spellStart"/>
+      <w:r>
+        <w:t>Anke</w:t>
+      </w:r>
+      <w:proofErr w:type="spellEnd"/>
+      <w:r>
+        <w:t xml:space="preserve"> Flashcards?? The idea is that our brains are for having ideas not storing them -- capture ideas.</w:t>
       </w:r>
       <w:bookmarkEnd w:id="1"/>
       <w:r>
@@ -704,7 +792,15 @@
     </w:p>
     <w:p>
       <w:r>
-        <w:t>This way of working leverages the principle of slow burn do little bits of the process over a longer period of time, rather than attempting some sort of manic heavy lift.  Be patient, let things marinate and evelop-- Heavy lift vs. Slow burn</w:t>
+        <w:t xml:space="preserve">This way of working leverages the principle of slow burn do little bits of the process over a longer period of time, rather than attempting some sort of manic heavy lift.  Be patient, let things marinate and </w:t>
+      </w:r>
+      <w:proofErr w:type="spellStart"/>
+      <w:r>
+        <w:t>evelop</w:t>
+      </w:r>
+      <w:proofErr w:type="spellEnd"/>
+      <w:r>
+        <w:t>-- Heavy lift vs. Slow burn</w:t>
       </w:r>
     </w:p>
     <w:p>
@@ -1123,9 +1219,11 @@
           <w:numId w:val="2"/>
         </w:numPr>
       </w:pPr>
+      <w:proofErr w:type="spellStart"/>
       <w:r>
         <w:t>SkillBadger</w:t>
       </w:r>
+      <w:proofErr w:type="spellEnd"/>
     </w:p>
     <w:p>
       <w:pPr>
@@ -1148,7 +1246,15 @@
         </w:numPr>
       </w:pPr>
       <w:r>
-        <w:t xml:space="preserve">A tool fort parents to plan, track, build, record, celebrate, reflect, goal set </w:t>
+        <w:t xml:space="preserve">A tool </w:t>
+      </w:r>
+      <w:proofErr w:type="spellStart"/>
+      <w:r>
+        <w:t>fort</w:t>
+      </w:r>
+      <w:proofErr w:type="spellEnd"/>
+      <w:r>
+        <w:t xml:space="preserve"> parents to plan, track, build, record, celebrate, reflect, goal set </w:t>
       </w:r>
     </w:p>
     <w:p>
@@ -1199,24 +1305,46 @@
       </w:r>
       <w:r>
         <w:tab/>
+      </w:r>
+      <w:proofErr w:type="spellStart"/>
+      <w:r>
         <w:t>Badge</w:t>
       </w:r>
+      <w:proofErr w:type="spellEnd"/>
       <w:r>
         <w:tab/>
-        <w:t xml:space="preserve">Badge </w:t>
-      </w:r>
-    </w:p>
-    <w:p>
+      </w:r>
+      <w:proofErr w:type="spellStart"/>
       <w:r>
         <w:t>Badge</w:t>
       </w:r>
+      <w:proofErr w:type="spellEnd"/>
+      <w:r>
+        <w:t xml:space="preserve"> </w:t>
+      </w:r>
+    </w:p>
+    <w:p>
+      <w:r>
+        <w:t>Badge</w:t>
+      </w:r>
       <w:r>
         <w:tab/>
+      </w:r>
+      <w:proofErr w:type="spellStart"/>
+      <w:r>
         <w:t>Badge</w:t>
       </w:r>
+      <w:proofErr w:type="spellEnd"/>
       <w:r>
         <w:tab/>
-        <w:t xml:space="preserve">Badge </w:t>
+      </w:r>
+      <w:proofErr w:type="spellStart"/>
+      <w:r>
+        <w:t>Badge</w:t>
+      </w:r>
+      <w:proofErr w:type="spellEnd"/>
+      <w:r>
+        <w:t xml:space="preserve"> </w:t>
       </w:r>
     </w:p>
     <w:p>
@@ -1282,7 +1410,23 @@
     <w:p/>
     <w:p>
       <w:r>
-        <w:t xml:space="preserve">Each card has one Chinese character on it with the stroke order of how to write the character on it, along with standard playing card markings.  The back design is striking and could feature many different artists done in short runs.  Commission friends to do the back design- Jim Zimmer, William Test, Dave Birkey, Marie, Beaux, betsy, Jinn.  Great design wonderfully tactile.  Best pack of cards you’ve ever owned.  </w:t>
+        <w:t xml:space="preserve">Each card has one Chinese character on it with the stroke order of how to write the character on it, along with standard playing card markings.  The back design is striking and could feature many different artists done in short runs.  Commission friends to do the back design- Jim Zimmer, William Test, Dave </w:t>
+      </w:r>
+      <w:proofErr w:type="spellStart"/>
+      <w:r>
+        <w:t>Birkey</w:t>
+      </w:r>
+      <w:proofErr w:type="spellEnd"/>
+      <w:r>
+        <w:t xml:space="preserve">, Marie, Beaux, </w:t>
+      </w:r>
+      <w:proofErr w:type="spellStart"/>
+      <w:r>
+        <w:t>betsy</w:t>
+      </w:r>
+      <w:proofErr w:type="spellEnd"/>
+      <w:r>
+        <w:t xml:space="preserve">, Jinn.  Great design wonderfully tactile.  Best pack of cards you’ve ever owned.  </w:t>
       </w:r>
     </w:p>
     <w:p/>
@@ -1294,7 +1438,31 @@
       </w:r>
       <w:bookmarkEnd w:id="2"/>
       <w:r>
-        <w:t xml:space="preserve"> / air karaoke / airpa/ Alletin /Bulletin / airbull / Airable </w:t>
+        <w:t xml:space="preserve"> / air karaoke / </w:t>
+      </w:r>
+      <w:proofErr w:type="spellStart"/>
+      <w:r>
+        <w:t>airpa</w:t>
+      </w:r>
+      <w:proofErr w:type="spellEnd"/>
+      <w:r>
+        <w:t xml:space="preserve">/ </w:t>
+      </w:r>
+      <w:proofErr w:type="spellStart"/>
+      <w:r>
+        <w:t>Alletin</w:t>
+      </w:r>
+      <w:proofErr w:type="spellEnd"/>
+      <w:r>
+        <w:t xml:space="preserve"> /Bulletin / </w:t>
+      </w:r>
+      <w:proofErr w:type="spellStart"/>
+      <w:r>
+        <w:t>airbull</w:t>
+      </w:r>
+      <w:proofErr w:type="spellEnd"/>
+      <w:r>
+        <w:t xml:space="preserve"> / Airable </w:t>
       </w:r>
     </w:p>
     <w:p>
@@ -1380,7 +1548,15 @@
         <w:ind w:firstLine="720"/>
       </w:pPr>
       <w:r>
-        <w:t>Send url and connect on cloud hosted website</w:t>
+        <w:t xml:space="preserve">Send </w:t>
+      </w:r>
+      <w:proofErr w:type="spellStart"/>
+      <w:r>
+        <w:t>url</w:t>
+      </w:r>
+      <w:proofErr w:type="spellEnd"/>
+      <w:r>
+        <w:t xml:space="preserve"> and connect on cloud hosted website</w:t>
       </w:r>
       <w:r>
         <w:tab/>
@@ -1427,8 +1603,13 @@
     <w:p/>
     <w:p>
       <w:bookmarkStart w:id="3" w:name="mema"/>
-      <w:r>
-        <w:t>Mema’s GRM</w:t>
+      <w:proofErr w:type="spellStart"/>
+      <w:r>
+        <w:t>Mema’s</w:t>
+      </w:r>
+      <w:proofErr w:type="spellEnd"/>
+      <w:r>
+        <w:t xml:space="preserve"> GRM</w:t>
       </w:r>
       <w:bookmarkEnd w:id="3"/>
     </w:p>
@@ -1441,14 +1622,27 @@
     <w:p>
       <w:r>
         <w:tab/>
-        <w:t xml:space="preserve">Family Recipies </w:t>
+        <w:t xml:space="preserve">Family </w:t>
+      </w:r>
+      <w:proofErr w:type="spellStart"/>
+      <w:r>
+        <w:t>Recipies</w:t>
+      </w:r>
+      <w:proofErr w:type="spellEnd"/>
+      <w:r>
+        <w:t xml:space="preserve"> </w:t>
       </w:r>
     </w:p>
     <w:p>
       <w:r>
         <w:tab/>
-        <w:t>Family Tree-- profiles -- get notes from my chat with the Gramaunts</w:t>
-      </w:r>
+        <w:t xml:space="preserve">Family Tree-- profiles -- get notes from my chat with the </w:t>
+      </w:r>
+      <w:proofErr w:type="spellStart"/>
+      <w:r>
+        <w:t>Gramaunts</w:t>
+      </w:r>
+      <w:proofErr w:type="spellEnd"/>
     </w:p>
     <w:p>
       <w:r>
@@ -1457,6 +1651,26 @@
       </w:r>
     </w:p>
     <w:p>
+      <w:pPr>
+        <w:pStyle w:val="ListParagraph"/>
+        <w:numPr>
+          <w:ilvl w:val="0"/>
+          <w:numId w:val="6"/>
+        </w:numPr>
+      </w:pPr>
+      <w:r>
+        <w:t xml:space="preserve">Example </w:t>
+      </w:r>
+      <w:hyperlink r:id="rId5" w:history="1">
+        <w:r>
+          <w:rPr>
+            <w:rStyle w:val="Hyperlink"/>
+          </w:rPr>
+          <w:t>FAMILY TREE</w:t>
+        </w:r>
+      </w:hyperlink>
+    </w:p>
+    <w:p>
       <w:r>
         <w:tab/>
         <w:t>Profile</w:t>
@@ -1543,8 +1757,13 @@
       </w:r>
     </w:p>
     <w:p>
-      <w:r>
-        <w:t xml:space="preserve">Dongxi </w:t>
+      <w:proofErr w:type="spellStart"/>
+      <w:r>
+        <w:t>Dongxi</w:t>
+      </w:r>
+      <w:proofErr w:type="spellEnd"/>
+      <w:r>
+        <w:t xml:space="preserve"> </w:t>
       </w:r>
     </w:p>
     <w:p>
@@ -1644,8 +1863,13 @@
       </w:r>
     </w:p>
     <w:p>
-      <w:r>
-        <w:t xml:space="preserve">OurThing </w:t>
+      <w:proofErr w:type="spellStart"/>
+      <w:r>
+        <w:t>OurThing</w:t>
+      </w:r>
+      <w:proofErr w:type="spellEnd"/>
+      <w:r>
+        <w:t xml:space="preserve"> </w:t>
       </w:r>
     </w:p>
     <w:p>
@@ -1658,11 +1882,12 @@
       <w:bookmarkStart w:id="4" w:name="specialCollections"/>
     </w:p>
     <w:p>
-      <w:r>
-        <w:lastRenderedPageBreak/>
+      <w:proofErr w:type="spellStart"/>
+      <w:r>
         <w:t>SpecialCollections</w:t>
       </w:r>
       <w:bookmarkEnd w:id="4"/>
+      <w:proofErr w:type="spellEnd"/>
     </w:p>
     <w:p>
       <w:pPr>
@@ -1733,7 +1958,21 @@
         <w:rPr>
           <w:rFonts w:ascii="Yu Mincho" w:eastAsia="Yu Mincho" w:hAnsi="Yu Mincho"/>
         </w:rPr>
-        <w:t>Sort of just an empty object that can take any attributes that are meaningful to the collection in question (art, whisky, coins, books, etc…)</w:t>
+        <w:t xml:space="preserve">Sort of just an empty object that can take any attributes that are meaningful to the collection in question (art, whisky, coins, books, </w:t>
+      </w:r>
+      <w:proofErr w:type="spellStart"/>
+      <w:r>
+        <w:rPr>
+          <w:rFonts w:ascii="Yu Mincho" w:eastAsia="Yu Mincho" w:hAnsi="Yu Mincho"/>
+        </w:rPr>
+        <w:t>etc</w:t>
+      </w:r>
+      <w:proofErr w:type="spellEnd"/>
+      <w:r>
+        <w:rPr>
+          <w:rFonts w:ascii="Yu Mincho" w:eastAsia="Yu Mincho" w:hAnsi="Yu Mincho"/>
+        </w:rPr>
+        <w:t>…)</w:t>
       </w:r>
     </w:p>
     <w:p>
@@ -1805,15 +2044,25 @@
         <w:rPr>
           <w:rFonts w:ascii="Yu Mincho" w:eastAsia="Yu Mincho" w:hAnsi="Yu Mincho"/>
         </w:rPr>
-        <w:t>Quote – page, chapter, tags, indexible</w:t>
-      </w:r>
+        <w:t xml:space="preserve">Quote – page, chapter, tags, </w:t>
+      </w:r>
+      <w:proofErr w:type="spellStart"/>
+      <w:r>
+        <w:rPr>
+          <w:rFonts w:ascii="Yu Mincho" w:eastAsia="Yu Mincho" w:hAnsi="Yu Mincho"/>
+        </w:rPr>
+        <w:t>indexible</w:t>
+      </w:r>
+      <w:proofErr w:type="spellEnd"/>
     </w:p>
     <w:p>
       <w:bookmarkStart w:id="5" w:name="flatCircle"/>
+      <w:proofErr w:type="spellStart"/>
       <w:r>
         <w:t>FlatCircle</w:t>
       </w:r>
       <w:bookmarkEnd w:id="5"/>
+      <w:proofErr w:type="spellEnd"/>
       <w:r>
         <w:t xml:space="preserve"> </w:t>
       </w:r>
@@ -3105,6 +3354,18 @@
       <w:u w:val="single"/>
     </w:rPr>
   </w:style>
+  <w:style w:type="character" w:styleId="UnresolvedMention">
+    <w:name w:val="Unresolved Mention"/>
+    <w:basedOn w:val="DefaultParagraphFont"/>
+    <w:uiPriority w:val="99"/>
+    <w:semiHidden/>
+    <w:unhideWhenUsed/>
+    <w:rsid w:val="00A923F8"/>
+    <w:rPr>
+      <w:color w:val="605E5C"/>
+      <w:shd w:val="clear" w:color="auto" w:fill="E1DFDD"/>
+    </w:rPr>
+  </w:style>
 </w:styles>
 </file>
 

</xml_diff>

<commit_message>
moved options buttons up above addition in addendum in note_display
</commit_message>
<xml_diff>
--- a/doc_files/appidea.docx
+++ b/doc_files/appidea.docx
@@ -92,6 +92,15 @@
         </w:r>
         <w:proofErr w:type="spellEnd"/>
       </w:hyperlink>
+      <w:r>
+        <w:t xml:space="preserve"> | </w:t>
+      </w:r>
+      <w:r>
+        <w:rPr>
+          <w:rStyle w:val="Hyperlink"/>
+        </w:rPr>
+        <w:t>body electric</w:t>
+      </w:r>
     </w:p>
     <w:p>
       <w:pPr>
@@ -2080,7 +2089,17 @@
       </w:r>
     </w:p>
     <w:p/>
-    <w:p/>
+    <w:p>
+      <w:r>
+        <w:t xml:space="preserve">Body Electric </w:t>
+      </w:r>
+    </w:p>
+    <w:p>
+      <w:r>
+        <w:tab/>
+        <w:t xml:space="preserve">Body part | observation | approach | future approach </w:t>
+      </w:r>
+    </w:p>
     <w:sectPr>
       <w:pgSz w:w="12240" w:h="15840"/>
       <w:pgMar w:top="1440" w:right="1440" w:bottom="1440" w:left="1440" w:header="720" w:footer="720" w:gutter="0"/>

</xml_diff>

<commit_message>
added red display and pending button functionality via a migration to the addendum table
</commit_message>
<xml_diff>
--- a/doc_files/appidea.docx
+++ b/doc_files/appidea.docx
@@ -199,7 +199,15 @@
         </w:numPr>
       </w:pPr>
       <w:r>
-        <w:t xml:space="preserve">Installation websites- how can they be more immersive (i.e. </w:t>
+        <w:t>Installation websites- how can they be more immersive (</w:t>
+      </w:r>
+      <w:proofErr w:type="gramStart"/>
+      <w:r>
+        <w:t>i.e.</w:t>
+      </w:r>
+      <w:proofErr w:type="gramEnd"/>
+      <w:r>
+        <w:t xml:space="preserve"> </w:t>
       </w:r>
       <w:r>
         <w:rPr>
@@ -404,7 +412,15 @@
         </w:numPr>
       </w:pPr>
       <w:r>
-        <w:t>QR code printing with links to pages with videos or images or whatever… me reading the letter or the poem… me reading the poems on the roof…  A virtual reading of the collection.  (walk off at the end of the reading and then walk back on for a bunch of alternative endings with a personalized message</w:t>
+        <w:t>QR code printing with links to pages with videos or images or whatever… me reading the letter or the poem… me reading the poems on the roof…  A virtual reading of the collection.  (</w:t>
+      </w:r>
+      <w:proofErr w:type="gramStart"/>
+      <w:r>
+        <w:t>walk</w:t>
+      </w:r>
+      <w:proofErr w:type="gramEnd"/>
+      <w:r>
+        <w:t xml:space="preserve"> off at the end of the reading and then walk back on for a bunch of alternative endings with a personalized message</w:t>
       </w:r>
     </w:p>
     <w:p>
@@ -669,6 +685,11 @@
       </w:r>
     </w:p>
     <w:p>
+      <w:r>
+        <w:t>My second brain is a programmable feedback loop.</w:t>
+      </w:r>
+    </w:p>
+    <w:p>
       <w:pPr>
         <w:pStyle w:val="ListParagraph"/>
         <w:numPr>
@@ -801,7 +822,15 @@
     </w:p>
     <w:p>
       <w:r>
-        <w:t xml:space="preserve">This way of working leverages the principle of slow burn do little bits of the process over a longer period of time, rather than attempting some sort of manic heavy lift.  Be patient, let things marinate and </w:t>
+        <w:t xml:space="preserve">This way of working leverages the principle of slow burn do little bits of the process over a longer </w:t>
+      </w:r>
+      <w:proofErr w:type="gramStart"/>
+      <w:r>
+        <w:t>period of time</w:t>
+      </w:r>
+      <w:proofErr w:type="gramEnd"/>
+      <w:r>
+        <w:t xml:space="preserve">, rather than attempting some sort of manic heavy lift.  Be patient, let things marinate and </w:t>
       </w:r>
       <w:proofErr w:type="spellStart"/>
       <w:r>
@@ -877,6 +906,7 @@
         </w:numPr>
       </w:pPr>
       <w:r>
+        <w:lastRenderedPageBreak/>
         <w:t xml:space="preserve">Notes and Addendums </w:t>
       </w:r>
     </w:p>
@@ -901,7 +931,6 @@
         </w:numPr>
       </w:pPr>
       <w:r>
-        <w:lastRenderedPageBreak/>
         <w:t xml:space="preserve">Hyperlinks </w:t>
       </w:r>
     </w:p>
@@ -1193,7 +1222,15 @@
         </w:numPr>
       </w:pPr>
       <w:r>
-        <w:t>Topical interests built brick by brick</w:t>
+        <w:t xml:space="preserve">Topical </w:t>
+      </w:r>
+      <w:proofErr w:type="gramStart"/>
+      <w:r>
+        <w:t>interests built</w:t>
+      </w:r>
+      <w:proofErr w:type="gramEnd"/>
+      <w:r>
+        <w:t xml:space="preserve"> brick by brick</w:t>
       </w:r>
     </w:p>
     <w:p>
@@ -1242,8 +1279,13 @@
           <w:numId w:val="2"/>
         </w:numPr>
       </w:pPr>
-      <w:r>
-        <w:t xml:space="preserve">i.e. art (drawing, painting, ceramics…), writing, vocabulary, Chinese, Spanish, Bike Riding, Basketball, Swimming, Reading, music, cooking, games </w:t>
+      <w:proofErr w:type="gramStart"/>
+      <w:r>
+        <w:t>i.e.</w:t>
+      </w:r>
+      <w:proofErr w:type="gramEnd"/>
+      <w:r>
+        <w:t xml:space="preserve"> art (drawing, painting, ceramics…), writing, vocabulary, Chinese, Spanish, Bike Riding, Basketball, Swimming, Reading, music, cooking, games </w:t>
       </w:r>
     </w:p>
     <w:p>
@@ -1304,12 +1346,12 @@
     </w:p>
     <w:p>
       <w:r>
+        <w:lastRenderedPageBreak/>
         <w:t>-</w:t>
       </w:r>
     </w:p>
     <w:p>
       <w:r>
-        <w:lastRenderedPageBreak/>
         <w:t>Badge</w:t>
       </w:r>
       <w:r>
@@ -1427,15 +1469,7 @@
       </w:r>
       <w:proofErr w:type="spellEnd"/>
       <w:r>
-        <w:t xml:space="preserve">, Marie, Beaux, </w:t>
-      </w:r>
-      <w:proofErr w:type="spellStart"/>
-      <w:r>
-        <w:t>betsy</w:t>
-      </w:r>
-      <w:proofErr w:type="spellEnd"/>
-      <w:r>
-        <w:t xml:space="preserve">, Jinn.  Great design wonderfully tactile.  Best pack of cards you’ve ever owned.  </w:t>
+        <w:t xml:space="preserve">, Marie, Beaux, betsy, Jinn.  Great design wonderfully tactile.  Best pack of cards you’ve ever owned.  </w:t>
       </w:r>
     </w:p>
     <w:p/>
@@ -1606,6 +1640,7 @@
         </w:numPr>
       </w:pPr>
       <w:r>
+        <w:lastRenderedPageBreak/>
         <w:t xml:space="preserve">Name? interests? Groups? </w:t>
       </w:r>
     </w:p>
@@ -1745,7 +1780,15 @@
     <w:p>
       <w:r>
         <w:tab/>
-        <w:t xml:space="preserve">Notes to tell or to build a letter or note off of </w:t>
+        <w:t xml:space="preserve">Notes to tell or to build a letter or note </w:t>
+      </w:r>
+      <w:proofErr w:type="gramStart"/>
+      <w:r>
+        <w:t>off of</w:t>
+      </w:r>
+      <w:proofErr w:type="gramEnd"/>
+      <w:r>
+        <w:t xml:space="preserve"> </w:t>
       </w:r>
     </w:p>
     <w:p>
@@ -1883,6 +1926,7 @@
     </w:p>
     <w:p>
       <w:r>
+        <w:lastRenderedPageBreak/>
         <w:tab/>
         <w:t>-some sort of platform to track and celebrate a lowkey collaborative task/hobby</w:t>
       </w:r>
@@ -3385,6 +3429,18 @@
       <w:shd w:val="clear" w:color="auto" w:fill="E1DFDD"/>
     </w:rPr>
   </w:style>
+  <w:style w:type="character" w:styleId="FollowedHyperlink">
+    <w:name w:val="FollowedHyperlink"/>
+    <w:basedOn w:val="DefaultParagraphFont"/>
+    <w:uiPriority w:val="99"/>
+    <w:semiHidden/>
+    <w:unhideWhenUsed/>
+    <w:rsid w:val="002062CC"/>
+    <w:rPr>
+      <w:color w:val="954F72" w:themeColor="followedHyperlink"/>
+      <w:u w:val="single"/>
+    </w:rPr>
+  </w:style>
 </w:styles>
 </file>
 

</xml_diff>

<commit_message>
adding gitignore file to ignore docx files
</commit_message>
<xml_diff>
--- a/doc_files/appidea.docx
+++ b/doc_files/appidea.docx
@@ -11,8 +11,15 @@
       </w:r>
     </w:p>
     <w:p>
+      <w:r>
+        <w:t>||||||||||||||||||||||||||||||||||||||||||||||||||||||||||||||||||||||||||||||||||||||||||||</w:t>
+      </w:r>
+    </w:p>
+    <w:p>
+      <w:pPr>
+        <w:jc w:val="center"/>
+      </w:pPr>
       <w:hyperlink w:anchor="airoke" w:history="1">
-        <w:proofErr w:type="spellStart"/>
         <w:r>
           <w:rPr>
             <w:rStyle w:val="Hyperlink"/>
@@ -31,33 +38,28 @@
           </w:rPr>
           <w:t>oke</w:t>
         </w:r>
-        <w:proofErr w:type="spellEnd"/>
       </w:hyperlink>
       <w:r>
         <w:t xml:space="preserve">| </w:t>
       </w:r>
       <w:hyperlink w:anchor="mema" w:history="1">
-        <w:proofErr w:type="spellStart"/>
         <w:r>
           <w:rPr>
             <w:rStyle w:val="Hyperlink"/>
           </w:rPr>
           <w:t>Mema</w:t>
         </w:r>
-        <w:proofErr w:type="spellEnd"/>
       </w:hyperlink>
       <w:r>
         <w:t xml:space="preserve"> | </w:t>
       </w:r>
       <w:hyperlink w:anchor="specialCollections" w:history="1">
-        <w:proofErr w:type="spellStart"/>
         <w:r>
           <w:rPr>
             <w:rStyle w:val="Hyperlink"/>
           </w:rPr>
           <w:t>SpecialCollections</w:t>
         </w:r>
-        <w:proofErr w:type="spellEnd"/>
       </w:hyperlink>
       <w:r>
         <w:t xml:space="preserve"> | </w:t>
@@ -81,25 +83,102 @@
           <w:rPr>
             <w:rStyle w:val="Hyperlink"/>
           </w:rPr>
-          <w:t xml:space="preserve"> </w:t>
+          <w:t xml:space="preserve"> FlatCircle</w:t>
         </w:r>
-        <w:proofErr w:type="spellStart"/>
+      </w:hyperlink>
+      <w:r>
+        <w:t xml:space="preserve"> </w:t>
+      </w:r>
+      <w:bookmarkStart w:id="0" w:name="_Hlk110242114"/>
+      <w:r>
+        <w:t>|</w:t>
+      </w:r>
+      <w:bookmarkEnd w:id="0"/>
+      <w:r>
+        <w:t xml:space="preserve"> </w:t>
+      </w:r>
+      <w:r>
+        <w:rPr>
+          <w:rStyle w:val="Hyperlink"/>
+        </w:rPr>
+        <w:t>body electric</w:t>
+      </w:r>
+      <w:r>
+        <w:t xml:space="preserve"> </w:t>
+      </w:r>
+      <w:r>
+        <w:t>|</w:t>
+      </w:r>
+      <w:r>
+        <w:t xml:space="preserve"> </w:t>
+      </w:r>
+      <w:hyperlink w:anchor="storyQuest" w:history="1">
         <w:r>
           <w:rPr>
             <w:rStyle w:val="Hyperlink"/>
           </w:rPr>
-          <w:t>FlatCircle</w:t>
+          <w:t>StoryQuest</w:t>
         </w:r>
-        <w:proofErr w:type="spellEnd"/>
       </w:hyperlink>
       <w:r>
         <w:t xml:space="preserve"> | </w:t>
       </w:r>
-      <w:r>
-        <w:rPr>
-          <w:rStyle w:val="Hyperlink"/>
-        </w:rPr>
-        <w:t>body electric</w:t>
+      <w:hyperlink w:anchor="redDish" w:history="1">
+        <w:r>
+          <w:rPr>
+            <w:rStyle w:val="Hyperlink"/>
+          </w:rPr>
+          <w:t>Re</w:t>
+        </w:r>
+        <w:r>
+          <w:rPr>
+            <w:rStyle w:val="Hyperlink"/>
+          </w:rPr>
+          <w:t>d</w:t>
+        </w:r>
+        <w:r>
+          <w:rPr>
+            <w:rStyle w:val="Hyperlink"/>
+          </w:rPr>
+          <w:t>Dish</w:t>
+        </w:r>
+      </w:hyperlink>
+    </w:p>
+    <w:p>
+      <w:hyperlink w:anchor="skillBadger" w:history="1">
+        <w:r>
+          <w:rPr>
+            <w:rStyle w:val="Hyperlink"/>
+          </w:rPr>
+          <w:t>SkillBad</w:t>
+        </w:r>
+        <w:r>
+          <w:rPr>
+            <w:rStyle w:val="Hyperlink"/>
+          </w:rPr>
+          <w:t>g</w:t>
+        </w:r>
+        <w:r>
+          <w:rPr>
+            <w:rStyle w:val="Hyperlink"/>
+          </w:rPr>
+          <w:t>er</w:t>
+        </w:r>
+      </w:hyperlink>
+      <w:r>
+        <w:t xml:space="preserve"> </w:t>
+      </w:r>
+      <w:r>
+        <w:t>|</w:t>
+      </w:r>
+      <w:r>
+        <w:t xml:space="preserve"> </w:t>
+      </w:r>
+      <w:r>
+        <w:t>||||||||||||||||||||||||||||||||||||||||||||||||||||||||||||||||||||||||||||||||||||</w:t>
+      </w:r>
+      <w:r>
+        <w:t>|||||||</w:t>
       </w:r>
     </w:p>
     <w:p>
@@ -135,23 +214,7 @@
         </w:numPr>
       </w:pPr>
       <w:r>
-        <w:t xml:space="preserve">Is this the same piece of software as the </w:t>
-      </w:r>
-      <w:proofErr w:type="spellStart"/>
-      <w:r>
-        <w:t>Readalong</w:t>
-      </w:r>
-      <w:proofErr w:type="spellEnd"/>
-      <w:r>
-        <w:t xml:space="preserve"> / Air Karaoke / Air </w:t>
-      </w:r>
-      <w:proofErr w:type="spellStart"/>
-      <w:r>
-        <w:t>Bulleitein</w:t>
-      </w:r>
-      <w:proofErr w:type="spellEnd"/>
-      <w:r>
-        <w:t xml:space="preserve">. </w:t>
+        <w:t xml:space="preserve">Is this the same piece of software as the Readalong / Air Karaoke / Air Bulleitein. </w:t>
       </w:r>
     </w:p>
     <w:p>
@@ -199,15 +262,7 @@
         </w:numPr>
       </w:pPr>
       <w:r>
-        <w:t>Installation websites- how can they be more immersive (</w:t>
-      </w:r>
-      <w:proofErr w:type="gramStart"/>
-      <w:r>
-        <w:t>i.e.</w:t>
-      </w:r>
-      <w:proofErr w:type="gramEnd"/>
-      <w:r>
-        <w:t xml:space="preserve"> </w:t>
+        <w:t xml:space="preserve">Installation websites- how can they be more immersive (i.e. </w:t>
       </w:r>
       <w:r>
         <w:rPr>
@@ -267,15 +322,7 @@
         </w:numPr>
       </w:pPr>
       <w:r>
-        <w:t xml:space="preserve">A home page that pulls together social media feeds that I dip into: </w:t>
-      </w:r>
-      <w:proofErr w:type="spellStart"/>
-      <w:r>
-        <w:t>Whatsapp</w:t>
-      </w:r>
-      <w:proofErr w:type="spellEnd"/>
-      <w:r>
-        <w:t>, calendar, project reminders, bring the infinite notebook into the digital age.</w:t>
+        <w:t>A home page that pulls together social media feeds that I dip into: Whatsapp, calendar, project reminders, bring the infinite notebook into the digital age.</w:t>
       </w:r>
     </w:p>
     <w:p>
@@ -311,13 +358,8 @@
         </w:numPr>
       </w:pPr>
       <w:r>
-        <w:t xml:space="preserve">Chinese learning </w:t>
-      </w:r>
-      <w:proofErr w:type="spellStart"/>
-      <w:r>
-        <w:t>plateform</w:t>
-      </w:r>
-      <w:proofErr w:type="spellEnd"/>
+        <w:t>Chinese learning plateform</w:t>
+      </w:r>
     </w:p>
     <w:p>
       <w:pPr>
@@ -412,15 +454,7 @@
         </w:numPr>
       </w:pPr>
       <w:r>
-        <w:t>QR code printing with links to pages with videos or images or whatever… me reading the letter or the poem… me reading the poems on the roof…  A virtual reading of the collection.  (</w:t>
-      </w:r>
-      <w:proofErr w:type="gramStart"/>
-      <w:r>
-        <w:t>walk</w:t>
-      </w:r>
-      <w:proofErr w:type="gramEnd"/>
-      <w:r>
-        <w:t xml:space="preserve"> off at the end of the reading and then walk back on for a bunch of alternative endings with a personalized message</w:t>
+        <w:t>QR code printing with links to pages with videos or images or whatever… me reading the letter or the poem… me reading the poems on the roof…  A virtual reading of the collection.  (walk off at the end of the reading and then walk back on for a bunch of alternative endings with a personalized message</w:t>
       </w:r>
     </w:p>
     <w:p>
@@ -432,15 +466,7 @@
         </w:numPr>
       </w:pPr>
       <w:r>
-        <w:t xml:space="preserve">Engage with information, engage </w:t>
-      </w:r>
-      <w:proofErr w:type="spellStart"/>
-      <w:r>
-        <w:t>wit</w:t>
-      </w:r>
-      <w:proofErr w:type="spellEnd"/>
-      <w:r>
-        <w:t xml:space="preserve"> ideas.  </w:t>
+        <w:t xml:space="preserve">Engage with information, engage wit ideas.  </w:t>
       </w:r>
     </w:p>
     <w:p>
@@ -631,6 +657,7 @@
           <w:b/>
           <w:bCs/>
         </w:rPr>
+        <w:lastRenderedPageBreak/>
         <w:t>Gifts</w:t>
       </w:r>
       <w:r>
@@ -658,213 +685,172 @@
     </w:p>
     <w:p/>
     <w:p>
-      <w:bookmarkStart w:id="0" w:name="secondBrain"/>
+      <w:bookmarkStart w:id="1" w:name="secondBrain"/>
+      <w:r>
+        <w:t>SECOND BRAIN</w:t>
+      </w:r>
+      <w:r>
+        <w:tab/>
+      </w:r>
+      <w:bookmarkEnd w:id="1"/>
+      <w:r>
+        <w:tab/>
+      </w:r>
+    </w:p>
+    <w:p>
+      <w:r>
+        <w:t xml:space="preserve">Databases remember things you aren’t going to or haven’t learned uet or my just need to stash somewhere convenient for potential reference in the future. </w:t>
+      </w:r>
+    </w:p>
+    <w:p>
+      <w:r>
+        <w:t>My second brain is a programmable feedback loop.</w:t>
+      </w:r>
+    </w:p>
+    <w:p>
+      <w:pPr>
+        <w:pStyle w:val="ListParagraph"/>
+        <w:numPr>
+          <w:ilvl w:val="0"/>
+          <w:numId w:val="5"/>
+        </w:numPr>
+      </w:pPr>
+      <w:r>
+        <w:t>Adult self</w:t>
+      </w:r>
+    </w:p>
+    <w:p>
+      <w:r>
+        <w:t>4/5/2022</w:t>
+      </w:r>
+    </w:p>
+    <w:p>
+      <w:r>
+        <w:t>Collectionary, Contextionary, Con/text</w:t>
+      </w:r>
+    </w:p>
+    <w:p>
+      <w:pPr>
+        <w:pStyle w:val="ListParagraph"/>
+        <w:numPr>
+          <w:ilvl w:val="0"/>
+          <w:numId w:val="1"/>
+        </w:numPr>
+      </w:pPr>
+      <w:r>
+        <w:t>Dictionary</w:t>
+      </w:r>
+    </w:p>
+    <w:p>
+      <w:pPr>
+        <w:pStyle w:val="ListParagraph"/>
+        <w:numPr>
+          <w:ilvl w:val="0"/>
+          <w:numId w:val="1"/>
+        </w:numPr>
+      </w:pPr>
+      <w:r>
+        <w:t>Words</w:t>
+      </w:r>
+    </w:p>
+    <w:p>
+      <w:pPr>
+        <w:pStyle w:val="ListParagraph"/>
+        <w:numPr>
+          <w:ilvl w:val="0"/>
+          <w:numId w:val="1"/>
+        </w:numPr>
+      </w:pPr>
+      <w:r>
+        <w:t xml:space="preserve">Definitions </w:t>
+      </w:r>
+    </w:p>
+    <w:p>
+      <w:pPr>
+        <w:pStyle w:val="ListParagraph"/>
+        <w:numPr>
+          <w:ilvl w:val="0"/>
+          <w:numId w:val="1"/>
+        </w:numPr>
+      </w:pPr>
+      <w:r>
+        <w:t xml:space="preserve">Tags </w:t>
+      </w:r>
+    </w:p>
+    <w:p>
+      <w:pPr>
+        <w:pStyle w:val="ListParagraph"/>
+        <w:numPr>
+          <w:ilvl w:val="0"/>
+          <w:numId w:val="1"/>
+        </w:numPr>
+      </w:pPr>
+      <w:r>
+        <w:t xml:space="preserve">Collections </w:t>
+      </w:r>
+    </w:p>
+    <w:p>
+      <w:bookmarkStart w:id="2" w:name="_Hlk99523392"/>
+      <w:r>
+        <w:t>3/11/2022</w:t>
+      </w:r>
+    </w:p>
+    <w:p>
+      <w:r>
+        <w:t>Vloggers thoughts on modular content creation and exploration really resonate with me.</w:t>
+      </w:r>
+    </w:p>
+    <w:p>
+      <w:r>
+        <w:t>Personal knowledge management system or digital notation system ala Notion, Coda, Readwise, Evernote., Anke Flashcards?? The idea is that our brains are for having ideas not storing them -- capture ideas.</w:t>
+      </w:r>
+      <w:bookmarkEnd w:id="2"/>
+      <w:r>
+        <w:t xml:space="preserve">  We can then use these Ideas modularly, flexibly, in a composable way.  We should focus on developing projects over filling categories -- capture idea/detail/what-have-you, index, associate with a current project. </w:t>
+      </w:r>
+    </w:p>
+    <w:p>
+      <w:r>
+        <w:t>This way of working leverages the principle of slow burn do little bits of the process over a longer period of time, rather than attempting some sort of manic heavy lift.  Be patient, let things marinate and evelop-- Heavy lift vs. Slow burn</w:t>
+      </w:r>
+    </w:p>
+    <w:p>
+      <w:r>
+        <w:t xml:space="preserve">This organized system provides some Apollonian rails for even the most Dionysian process.  And sets you up to start each new process from a place of abundance by being able to rely on the modular support and quick starts that the examples and forms provided by your past projects. </w:t>
+      </w:r>
+    </w:p>
+    <w:p>
+      <w:r>
+        <w:t xml:space="preserve">You only know what you make. Continually make, continually learn. Keep ideas moving. The river is your creative output. </w:t>
+      </w:r>
+    </w:p>
+    <w:p>
+      <w:r>
+        <w:t xml:space="preserve">Read a book -- write a summary. </w:t>
+      </w:r>
+    </w:p>
+    <w:p>
+      <w:r>
+        <w:t>3/13/2022-- I feel like Projects and Books are essentially the same thing… or at least have overlapping concerns.  The lynch pin to books is that they can be scanned. Minimize clerical work (audio input)</w:t>
+      </w:r>
+    </w:p>
+    <w:p>
+      <w:r>
+        <w:tab/>
+        <w:t>Decks</w:t>
+      </w:r>
+    </w:p>
+    <w:p>
+      <w:pPr>
+        <w:pStyle w:val="ListParagraph"/>
+        <w:numPr>
+          <w:ilvl w:val="0"/>
+          <w:numId w:val="4"/>
+        </w:numPr>
+      </w:pPr>
       <w:r>
         <w:lastRenderedPageBreak/>
-        <w:t>SECOND BRAIN</w:t>
-      </w:r>
-      <w:r>
-        <w:tab/>
-      </w:r>
-      <w:bookmarkEnd w:id="0"/>
-      <w:r>
-        <w:tab/>
-      </w:r>
-    </w:p>
-    <w:p>
-      <w:r>
-        <w:t xml:space="preserve">Databases remember things you aren’t going to or haven’t learned </w:t>
-      </w:r>
-      <w:proofErr w:type="spellStart"/>
-      <w:r>
-        <w:t>uet</w:t>
-      </w:r>
-      <w:proofErr w:type="spellEnd"/>
-      <w:r>
-        <w:t xml:space="preserve"> or my just need to stash somewhere convenient for potential reference in the future. </w:t>
-      </w:r>
-    </w:p>
-    <w:p>
-      <w:r>
-        <w:t>My second brain is a programmable feedback loop.</w:t>
-      </w:r>
-    </w:p>
-    <w:p>
-      <w:pPr>
-        <w:pStyle w:val="ListParagraph"/>
-        <w:numPr>
-          <w:ilvl w:val="0"/>
-          <w:numId w:val="5"/>
-        </w:numPr>
-      </w:pPr>
-      <w:r>
-        <w:t>Adult self</w:t>
-      </w:r>
-    </w:p>
-    <w:p>
-      <w:r>
-        <w:t>4/5/2022</w:t>
-      </w:r>
-    </w:p>
-    <w:p>
-      <w:proofErr w:type="spellStart"/>
-      <w:r>
-        <w:t>Collectionary</w:t>
-      </w:r>
-      <w:proofErr w:type="spellEnd"/>
-      <w:r>
-        <w:t xml:space="preserve">, </w:t>
-      </w:r>
-      <w:proofErr w:type="spellStart"/>
-      <w:r>
-        <w:t>Contextionary</w:t>
-      </w:r>
-      <w:proofErr w:type="spellEnd"/>
-      <w:r>
-        <w:t>, Con/text</w:t>
-      </w:r>
-    </w:p>
-    <w:p>
-      <w:pPr>
-        <w:pStyle w:val="ListParagraph"/>
-        <w:numPr>
-          <w:ilvl w:val="0"/>
-          <w:numId w:val="1"/>
-        </w:numPr>
-      </w:pPr>
-      <w:r>
-        <w:t>Dictionary</w:t>
-      </w:r>
-    </w:p>
-    <w:p>
-      <w:pPr>
-        <w:pStyle w:val="ListParagraph"/>
-        <w:numPr>
-          <w:ilvl w:val="0"/>
-          <w:numId w:val="1"/>
-        </w:numPr>
-      </w:pPr>
-      <w:r>
-        <w:t>Words</w:t>
-      </w:r>
-    </w:p>
-    <w:p>
-      <w:pPr>
-        <w:pStyle w:val="ListParagraph"/>
-        <w:numPr>
-          <w:ilvl w:val="0"/>
-          <w:numId w:val="1"/>
-        </w:numPr>
-      </w:pPr>
-      <w:r>
-        <w:t xml:space="preserve">Definitions </w:t>
-      </w:r>
-    </w:p>
-    <w:p>
-      <w:pPr>
-        <w:pStyle w:val="ListParagraph"/>
-        <w:numPr>
-          <w:ilvl w:val="0"/>
-          <w:numId w:val="1"/>
-        </w:numPr>
-      </w:pPr>
-      <w:r>
-        <w:t xml:space="preserve">Tags </w:t>
-      </w:r>
-    </w:p>
-    <w:p>
-      <w:pPr>
-        <w:pStyle w:val="ListParagraph"/>
-        <w:numPr>
-          <w:ilvl w:val="0"/>
-          <w:numId w:val="1"/>
-        </w:numPr>
-      </w:pPr>
-      <w:r>
-        <w:t xml:space="preserve">Collections </w:t>
-      </w:r>
-    </w:p>
-    <w:p>
-      <w:bookmarkStart w:id="1" w:name="_Hlk99523392"/>
-      <w:r>
-        <w:t>3/11/2022</w:t>
-      </w:r>
-    </w:p>
-    <w:p>
-      <w:r>
-        <w:t>Vloggers thoughts on modular content creation and exploration really resonate with me.</w:t>
-      </w:r>
-    </w:p>
-    <w:p>
-      <w:r>
-        <w:t xml:space="preserve">Personal knowledge management system or digital notation system ala Notion, Coda, </w:t>
-      </w:r>
-      <w:proofErr w:type="spellStart"/>
-      <w:r>
-        <w:t>Readwise</w:t>
-      </w:r>
-      <w:proofErr w:type="spellEnd"/>
-      <w:r>
-        <w:t xml:space="preserve">, Evernote., </w:t>
-      </w:r>
-      <w:proofErr w:type="spellStart"/>
-      <w:r>
-        <w:t>Anke</w:t>
-      </w:r>
-      <w:proofErr w:type="spellEnd"/>
-      <w:r>
-        <w:t xml:space="preserve"> Flashcards?? The idea is that our brains are for having ideas not storing them -- capture ideas.</w:t>
-      </w:r>
-      <w:bookmarkEnd w:id="1"/>
-      <w:r>
-        <w:t xml:space="preserve">  We can then use these Ideas modularly, flexibly, in a composable way.  We should focus on developing projects over filling categories -- capture idea/detail/what-have-you, index, associate with a current project. </w:t>
-      </w:r>
-    </w:p>
-    <w:p>
-      <w:r>
-        <w:t xml:space="preserve">This way of working leverages the principle of slow burn do little bits of the process over a longer </w:t>
-      </w:r>
-      <w:proofErr w:type="gramStart"/>
-      <w:r>
-        <w:t>period of time</w:t>
-      </w:r>
-      <w:proofErr w:type="gramEnd"/>
-      <w:r>
-        <w:t xml:space="preserve">, rather than attempting some sort of manic heavy lift.  Be patient, let things marinate and </w:t>
-      </w:r>
-      <w:proofErr w:type="spellStart"/>
-      <w:r>
-        <w:t>evelop</w:t>
-      </w:r>
-      <w:proofErr w:type="spellEnd"/>
-      <w:r>
-        <w:t>-- Heavy lift vs. Slow burn</w:t>
-      </w:r>
-    </w:p>
-    <w:p>
-      <w:r>
-        <w:t xml:space="preserve">This organized system provides some Apollonian rails for even the most Dionysian process.  And sets you up to start each new process from a place of abundance by being able to rely on the modular support and quick starts that the examples and forms provided by your past projects. </w:t>
-      </w:r>
-    </w:p>
-    <w:p>
-      <w:r>
-        <w:t xml:space="preserve">You only know what you make. Continually make, continually learn. Keep ideas moving. The river is your creative output. </w:t>
-      </w:r>
-    </w:p>
-    <w:p>
-      <w:r>
-        <w:t xml:space="preserve">Read a book -- write a summary. </w:t>
-      </w:r>
-    </w:p>
-    <w:p>
-      <w:r>
-        <w:t>3/13/2022-- I feel like Projects and Books are essentially the same thing… or at least have overlapping concerns.  The lynch pin to books is that they can be scanned. Minimize clerical work (audio input)</w:t>
-      </w:r>
-    </w:p>
-    <w:p>
-      <w:r>
-        <w:tab/>
-        <w:t>Decks</w:t>
+        <w:t xml:space="preserve">Dictionary </w:t>
       </w:r>
     </w:p>
     <w:p>
@@ -876,18 +862,6 @@
         </w:numPr>
       </w:pPr>
       <w:r>
-        <w:t xml:space="preserve">Dictionary </w:t>
-      </w:r>
-    </w:p>
-    <w:p>
-      <w:pPr>
-        <w:pStyle w:val="ListParagraph"/>
-        <w:numPr>
-          <w:ilvl w:val="0"/>
-          <w:numId w:val="4"/>
-        </w:numPr>
-      </w:pPr>
-      <w:r>
         <w:t xml:space="preserve">Flashcards </w:t>
       </w:r>
     </w:p>
@@ -906,7 +880,6 @@
         </w:numPr>
       </w:pPr>
       <w:r>
-        <w:lastRenderedPageBreak/>
         <w:t xml:space="preserve">Notes and Addendums </w:t>
       </w:r>
     </w:p>
@@ -1222,15 +1195,7 @@
         </w:numPr>
       </w:pPr>
       <w:r>
-        <w:t xml:space="preserve">Topical </w:t>
-      </w:r>
-      <w:proofErr w:type="gramStart"/>
-      <w:r>
-        <w:t>interests built</w:t>
-      </w:r>
-      <w:proofErr w:type="gramEnd"/>
-      <w:r>
-        <w:t xml:space="preserve"> brick by brick</w:t>
+        <w:t>Topical interests built brick by brick</w:t>
       </w:r>
     </w:p>
     <w:p>
@@ -1265,11 +1230,9 @@
           <w:numId w:val="2"/>
         </w:numPr>
       </w:pPr>
-      <w:proofErr w:type="spellStart"/>
       <w:r>
         <w:t>SkillBadger</w:t>
       </w:r>
-      <w:proofErr w:type="spellEnd"/>
     </w:p>
     <w:p>
       <w:pPr>
@@ -1279,13 +1242,8 @@
           <w:numId w:val="2"/>
         </w:numPr>
       </w:pPr>
-      <w:proofErr w:type="gramStart"/>
-      <w:r>
-        <w:t>i.e.</w:t>
-      </w:r>
-      <w:proofErr w:type="gramEnd"/>
-      <w:r>
-        <w:t xml:space="preserve"> art (drawing, painting, ceramics…), writing, vocabulary, Chinese, Spanish, Bike Riding, Basketball, Swimming, Reading, music, cooking, games </w:t>
+      <w:r>
+        <w:t xml:space="preserve">i.e. art (drawing, painting, ceramics…), writing, vocabulary, Chinese, Spanish, Bike Riding, Basketball, Swimming, Reading, music, cooking, games </w:t>
       </w:r>
     </w:p>
     <w:p>
@@ -1297,15 +1255,7 @@
         </w:numPr>
       </w:pPr>
       <w:r>
-        <w:t xml:space="preserve">A tool </w:t>
-      </w:r>
-      <w:proofErr w:type="spellStart"/>
-      <w:r>
-        <w:t>fort</w:t>
-      </w:r>
-      <w:proofErr w:type="spellEnd"/>
-      <w:r>
-        <w:t xml:space="preserve"> parents to plan, track, build, record, celebrate, reflect, goal set </w:t>
+        <w:t xml:space="preserve">A tool fort parents to plan, track, build, record, celebrate, reflect, goal set </w:t>
       </w:r>
     </w:p>
     <w:p>
@@ -1317,6 +1267,7 @@
         </w:numPr>
       </w:pPr>
       <w:r>
+        <w:lastRenderedPageBreak/>
         <w:t xml:space="preserve">Gently track integrated, incremental growth and development and progress with as little overhead as possible-- or make the overhead meaningful. </w:t>
       </w:r>
     </w:p>
@@ -1346,7 +1297,6 @@
     </w:p>
     <w:p>
       <w:r>
-        <w:lastRenderedPageBreak/>
         <w:t>-</w:t>
       </w:r>
     </w:p>
@@ -1356,46 +1306,24 @@
       </w:r>
       <w:r>
         <w:tab/>
-      </w:r>
-      <w:proofErr w:type="spellStart"/>
-      <w:r>
         <w:t>Badge</w:t>
       </w:r>
-      <w:proofErr w:type="spellEnd"/>
-      <w:r>
-        <w:tab/>
-      </w:r>
-      <w:proofErr w:type="spellStart"/>
+      <w:r>
+        <w:tab/>
+        <w:t xml:space="preserve">Badge </w:t>
+      </w:r>
+    </w:p>
+    <w:p>
       <w:r>
         <w:t>Badge</w:t>
       </w:r>
-      <w:proofErr w:type="spellEnd"/>
-      <w:r>
-        <w:t xml:space="preserve"> </w:t>
-      </w:r>
-    </w:p>
-    <w:p>
-      <w:r>
+      <w:r>
+        <w:tab/>
         <w:t>Badge</w:t>
       </w:r>
       <w:r>
         <w:tab/>
-      </w:r>
-      <w:proofErr w:type="spellStart"/>
-      <w:r>
-        <w:t>Badge</w:t>
-      </w:r>
-      <w:proofErr w:type="spellEnd"/>
-      <w:r>
-        <w:tab/>
-      </w:r>
-      <w:proofErr w:type="spellStart"/>
-      <w:r>
-        <w:t>Badge</w:t>
-      </w:r>
-      <w:proofErr w:type="spellEnd"/>
-      <w:r>
-        <w:t xml:space="preserve"> </w:t>
+        <w:t xml:space="preserve">Badge </w:t>
       </w:r>
     </w:p>
     <w:p>
@@ -1461,51 +1389,19 @@
     <w:p/>
     <w:p>
       <w:r>
-        <w:t xml:space="preserve">Each card has one Chinese character on it with the stroke order of how to write the character on it, along with standard playing card markings.  The back design is striking and could feature many different artists done in short runs.  Commission friends to do the back design- Jim Zimmer, William Test, Dave </w:t>
-      </w:r>
-      <w:proofErr w:type="spellStart"/>
-      <w:r>
-        <w:t>Birkey</w:t>
-      </w:r>
-      <w:proofErr w:type="spellEnd"/>
-      <w:r>
-        <w:t xml:space="preserve">, Marie, Beaux, betsy, Jinn.  Great design wonderfully tactile.  Best pack of cards you’ve ever owned.  </w:t>
+        <w:t xml:space="preserve">Each card has one Chinese character on it with the stroke order of how to write the character on it, along with standard playing card markings.  The back design is striking and could feature many different artists done in short runs.  Commission friends to do the back design- Jim Zimmer, William Test, Dave Birkey, Marie, Beaux, betsy, Jinn.  Great design wonderfully tactile.  Best pack of cards you’ve ever owned.  </w:t>
       </w:r>
     </w:p>
     <w:p/>
     <w:p/>
     <w:p>
-      <w:bookmarkStart w:id="2" w:name="airoke"/>
+      <w:bookmarkStart w:id="3" w:name="airoke"/>
       <w:r>
         <w:t>AIROKE</w:t>
       </w:r>
-      <w:bookmarkEnd w:id="2"/>
-      <w:r>
-        <w:t xml:space="preserve"> / air karaoke / </w:t>
-      </w:r>
-      <w:proofErr w:type="spellStart"/>
-      <w:r>
-        <w:t>airpa</w:t>
-      </w:r>
-      <w:proofErr w:type="spellEnd"/>
-      <w:r>
-        <w:t xml:space="preserve">/ </w:t>
-      </w:r>
-      <w:proofErr w:type="spellStart"/>
-      <w:r>
-        <w:t>Alletin</w:t>
-      </w:r>
-      <w:proofErr w:type="spellEnd"/>
-      <w:r>
-        <w:t xml:space="preserve"> /Bulletin / </w:t>
-      </w:r>
-      <w:proofErr w:type="spellStart"/>
-      <w:r>
-        <w:t>airbull</w:t>
-      </w:r>
-      <w:proofErr w:type="spellEnd"/>
-      <w:r>
-        <w:t xml:space="preserve"> / Airable </w:t>
+      <w:bookmarkEnd w:id="3"/>
+      <w:r>
+        <w:t xml:space="preserve"> / air karaoke / airpa/ Alletin /Bulletin / airbull / Airable </w:t>
       </w:r>
     </w:p>
     <w:p>
@@ -1591,15 +1487,7 @@
         <w:ind w:firstLine="720"/>
       </w:pPr>
       <w:r>
-        <w:t xml:space="preserve">Send </w:t>
-      </w:r>
-      <w:proofErr w:type="spellStart"/>
-      <w:r>
-        <w:t>url</w:t>
-      </w:r>
-      <w:proofErr w:type="spellEnd"/>
-      <w:r>
-        <w:t xml:space="preserve"> and connect on cloud hosted website</w:t>
+        <w:t>Send url and connect on cloud hosted website</w:t>
       </w:r>
       <w:r>
         <w:tab/>
@@ -1618,6 +1506,7 @@
         <w:ind w:firstLine="720"/>
       </w:pPr>
       <w:r>
+        <w:lastRenderedPageBreak/>
         <w:t xml:space="preserve">Events </w:t>
       </w:r>
     </w:p>
@@ -1640,22 +1529,16 @@
         </w:numPr>
       </w:pPr>
       <w:r>
-        <w:lastRenderedPageBreak/>
         <w:t xml:space="preserve">Name? interests? Groups? </w:t>
       </w:r>
     </w:p>
     <w:p/>
     <w:p>
-      <w:bookmarkStart w:id="3" w:name="mema"/>
-      <w:proofErr w:type="spellStart"/>
-      <w:r>
-        <w:t>Mema’s</w:t>
-      </w:r>
-      <w:proofErr w:type="spellEnd"/>
-      <w:r>
-        <w:t xml:space="preserve"> GRM</w:t>
-      </w:r>
-      <w:bookmarkEnd w:id="3"/>
+      <w:bookmarkStart w:id="4" w:name="mema"/>
+      <w:r>
+        <w:t>Mema’s GRM</w:t>
+      </w:r>
+      <w:bookmarkEnd w:id="4"/>
     </w:p>
     <w:p>
       <w:r>
@@ -1666,27 +1549,14 @@
     <w:p>
       <w:r>
         <w:tab/>
-        <w:t xml:space="preserve">Family </w:t>
-      </w:r>
-      <w:proofErr w:type="spellStart"/>
-      <w:r>
-        <w:t>Recipies</w:t>
-      </w:r>
-      <w:proofErr w:type="spellEnd"/>
-      <w:r>
-        <w:t xml:space="preserve"> </w:t>
-      </w:r>
-    </w:p>
-    <w:p>
-      <w:r>
-        <w:tab/>
-        <w:t xml:space="preserve">Family Tree-- profiles -- get notes from my chat with the </w:t>
-      </w:r>
-      <w:proofErr w:type="spellStart"/>
-      <w:r>
-        <w:t>Gramaunts</w:t>
-      </w:r>
-      <w:proofErr w:type="spellEnd"/>
+        <w:t xml:space="preserve">Family Recipies </w:t>
+      </w:r>
+    </w:p>
+    <w:p>
+      <w:r>
+        <w:tab/>
+        <w:t>Family Tree-- profiles -- get notes from my chat with the Gramaunts</w:t>
+      </w:r>
     </w:p>
     <w:p>
       <w:r>
@@ -1780,15 +1650,7 @@
     <w:p>
       <w:r>
         <w:tab/>
-        <w:t xml:space="preserve">Notes to tell or to build a letter or note </w:t>
-      </w:r>
-      <w:proofErr w:type="gramStart"/>
-      <w:r>
-        <w:t>off of</w:t>
-      </w:r>
-      <w:proofErr w:type="gramEnd"/>
-      <w:r>
-        <w:t xml:space="preserve"> </w:t>
+        <w:t xml:space="preserve">Notes to tell or to build a letter or note off of </w:t>
       </w:r>
     </w:p>
     <w:p>
@@ -1809,13 +1671,8 @@
       </w:r>
     </w:p>
     <w:p>
-      <w:proofErr w:type="spellStart"/>
-      <w:r>
-        <w:t>Dongxi</w:t>
-      </w:r>
-      <w:proofErr w:type="spellEnd"/>
-      <w:r>
-        <w:t xml:space="preserve"> </w:t>
+      <w:r>
+        <w:t xml:space="preserve">Dongxi </w:t>
       </w:r>
     </w:p>
     <w:p>
@@ -1887,6 +1744,7 @@
         </w:numPr>
       </w:pPr>
       <w:r>
+        <w:lastRenderedPageBreak/>
         <w:t>Maintenance -- schedule alerts to maintain…</w:t>
       </w:r>
     </w:p>
@@ -1915,32 +1773,24 @@
       </w:r>
     </w:p>
     <w:p>
-      <w:proofErr w:type="spellStart"/>
-      <w:r>
-        <w:t>OurThing</w:t>
-      </w:r>
-      <w:proofErr w:type="spellEnd"/>
-      <w:r>
-        <w:t xml:space="preserve"> </w:t>
-      </w:r>
-    </w:p>
-    <w:p>
-      <w:r>
-        <w:lastRenderedPageBreak/>
+      <w:r>
+        <w:t xml:space="preserve">OurThing </w:t>
+      </w:r>
+    </w:p>
+    <w:p>
+      <w:r>
         <w:tab/>
         <w:t>-some sort of platform to track and celebrate a lowkey collaborative task/hobby</w:t>
       </w:r>
     </w:p>
     <w:p>
-      <w:bookmarkStart w:id="4" w:name="specialCollections"/>
-    </w:p>
-    <w:p>
-      <w:proofErr w:type="spellStart"/>
+      <w:bookmarkStart w:id="5" w:name="specialCollections"/>
+    </w:p>
+    <w:p>
       <w:r>
         <w:t>SpecialCollections</w:t>
       </w:r>
-      <w:bookmarkEnd w:id="4"/>
-      <w:proofErr w:type="spellEnd"/>
+      <w:bookmarkEnd w:id="5"/>
     </w:p>
     <w:p>
       <w:pPr>
@@ -2011,21 +1861,7 @@
         <w:rPr>
           <w:rFonts w:ascii="Yu Mincho" w:eastAsia="Yu Mincho" w:hAnsi="Yu Mincho"/>
         </w:rPr>
-        <w:t xml:space="preserve">Sort of just an empty object that can take any attributes that are meaningful to the collection in question (art, whisky, coins, books, </w:t>
-      </w:r>
-      <w:proofErr w:type="spellStart"/>
-      <w:r>
-        <w:rPr>
-          <w:rFonts w:ascii="Yu Mincho" w:eastAsia="Yu Mincho" w:hAnsi="Yu Mincho"/>
-        </w:rPr>
-        <w:t>etc</w:t>
-      </w:r>
-      <w:proofErr w:type="spellEnd"/>
-      <w:r>
-        <w:rPr>
-          <w:rFonts w:ascii="Yu Mincho" w:eastAsia="Yu Mincho" w:hAnsi="Yu Mincho"/>
-        </w:rPr>
-        <w:t>…)</w:t>
+        <w:t>Sort of just an empty object that can take any attributes that are meaningful to the collection in question (art, whisky, coins, books, etc…)</w:t>
       </w:r>
     </w:p>
     <w:p>
@@ -2097,25 +1933,15 @@
         <w:rPr>
           <w:rFonts w:ascii="Yu Mincho" w:eastAsia="Yu Mincho" w:hAnsi="Yu Mincho"/>
         </w:rPr>
-        <w:t xml:space="preserve">Quote – page, chapter, tags, </w:t>
-      </w:r>
-      <w:proofErr w:type="spellStart"/>
-      <w:r>
-        <w:rPr>
-          <w:rFonts w:ascii="Yu Mincho" w:eastAsia="Yu Mincho" w:hAnsi="Yu Mincho"/>
-        </w:rPr>
-        <w:t>indexible</w:t>
-      </w:r>
-      <w:proofErr w:type="spellEnd"/>
-    </w:p>
-    <w:p>
-      <w:bookmarkStart w:id="5" w:name="flatCircle"/>
-      <w:proofErr w:type="spellStart"/>
+        <w:t>Quote – page, chapter, tags, indexible</w:t>
+      </w:r>
+    </w:p>
+    <w:p>
+      <w:bookmarkStart w:id="6" w:name="flatCircle"/>
       <w:r>
         <w:t>FlatCircle</w:t>
       </w:r>
-      <w:bookmarkEnd w:id="5"/>
-      <w:proofErr w:type="spellEnd"/>
+      <w:bookmarkEnd w:id="6"/>
       <w:r>
         <w:t xml:space="preserve"> </w:t>
       </w:r>
@@ -2144,6 +1970,842 @@
         <w:t xml:space="preserve">Body part | observation | approach | future approach </w:t>
       </w:r>
     </w:p>
+    <w:p/>
+    <w:p>
+      <w:bookmarkStart w:id="7" w:name="storyQuest"/>
+      <w:r>
+        <w:t>StoryQuest</w:t>
+      </w:r>
+      <w:bookmarkEnd w:id="7"/>
+    </w:p>
+    <w:p/>
+    <w:p>
+      <w:r>
+        <w:tab/>
+        <w:t>Sinatra</w:t>
+      </w:r>
+      <w:r>
+        <w:t xml:space="preserve"> – </w:t>
+      </w:r>
+      <w:r>
+        <w:t>Devise</w:t>
+      </w:r>
+      <w:r>
+        <w:t xml:space="preserve"> (setting up users, handling user data) -- </w:t>
+      </w:r>
+      <w:r>
+        <w:t xml:space="preserve">Host Heroku </w:t>
+      </w:r>
+    </w:p>
+    <w:p>
+      <w:r>
+        <w:tab/>
+      </w:r>
+      <w:r>
+        <w:tab/>
+        <w:t>Characters</w:t>
+      </w:r>
+    </w:p>
+    <w:p>
+      <w:pPr>
+        <w:pStyle w:val="ListParagraph"/>
+        <w:numPr>
+          <w:ilvl w:val="2"/>
+          <w:numId w:val="7"/>
+        </w:numPr>
+      </w:pPr>
+      <w:r>
+        <w:t>Animation</w:t>
+      </w:r>
+    </w:p>
+    <w:p>
+      <w:pPr>
+        <w:pStyle w:val="ListParagraph"/>
+        <w:numPr>
+          <w:ilvl w:val="2"/>
+          <w:numId w:val="7"/>
+        </w:numPr>
+      </w:pPr>
+      <w:r>
+        <w:t>Exp. Points based on how many stories you do</w:t>
+      </w:r>
+    </w:p>
+    <w:p>
+      <w:pPr>
+        <w:pStyle w:val="ListParagraph"/>
+        <w:numPr>
+          <w:ilvl w:val="2"/>
+          <w:numId w:val="7"/>
+        </w:numPr>
+      </w:pPr>
+      <w:r>
+        <w:t xml:space="preserve">you can only do one a day. </w:t>
+      </w:r>
+    </w:p>
+    <w:p>
+      <w:r>
+        <w:tab/>
+      </w:r>
+      <w:r>
+        <w:tab/>
+        <w:t xml:space="preserve">Stories </w:t>
+      </w:r>
+      <w:r>
+        <w:tab/>
+      </w:r>
+      <w:r>
+        <w:tab/>
+      </w:r>
+    </w:p>
+    <w:p>
+      <w:pPr>
+        <w:pStyle w:val="ListParagraph"/>
+        <w:numPr>
+          <w:ilvl w:val="2"/>
+          <w:numId w:val="6"/>
+        </w:numPr>
+      </w:pPr>
+      <w:r>
+        <w:t xml:space="preserve"> PreCreate</w:t>
+      </w:r>
+      <w:r>
+        <w:t>d</w:t>
+      </w:r>
+    </w:p>
+    <w:p>
+      <w:pPr>
+        <w:pStyle w:val="ListParagraph"/>
+        <w:numPr>
+          <w:ilvl w:val="2"/>
+          <w:numId w:val="6"/>
+        </w:numPr>
+      </w:pPr>
+      <w:r>
+        <w:lastRenderedPageBreak/>
+        <w:t xml:space="preserve">UserCreated (story-telling, vocabulary, peer editing?, story telling, structure, connecting spoken communication with written communication. </w:t>
+      </w:r>
+    </w:p>
+    <w:p>
+      <w:pPr>
+        <w:ind w:left="1440"/>
+      </w:pPr>
+      <w:r>
+        <w:t xml:space="preserve">Vocabulary </w:t>
+      </w:r>
+    </w:p>
+    <w:p>
+      <w:pPr>
+        <w:pStyle w:val="ListParagraph"/>
+        <w:numPr>
+          <w:ilvl w:val="2"/>
+          <w:numId w:val="6"/>
+        </w:numPr>
+      </w:pPr>
+      <w:r>
+        <w:t>UserCreated Dictionary – Experienciary, Experiential, culmulative, accruing</w:t>
+      </w:r>
+    </w:p>
+    <w:p>
+      <w:pPr>
+        <w:pStyle w:val="ListParagraph"/>
+        <w:numPr>
+          <w:ilvl w:val="2"/>
+          <w:numId w:val="6"/>
+        </w:numPr>
+      </w:pPr>
+      <w:r>
+        <w:t>Vocab review (touches) unlocks more stories.</w:t>
+      </w:r>
+    </w:p>
+    <w:p>
+      <w:pPr>
+        <w:pStyle w:val="ListParagraph"/>
+        <w:numPr>
+          <w:ilvl w:val="2"/>
+          <w:numId w:val="6"/>
+        </w:numPr>
+      </w:pPr>
+      <w:r>
+        <w:t xml:space="preserve">FlashCards with self-assessed familiarity rating 1 – unfamiliar—10 very familiar. </w:t>
+      </w:r>
+    </w:p>
+    <w:p>
+      <w:pPr>
+        <w:ind w:left="720"/>
+      </w:pPr>
+      <w:r>
+        <w:t xml:space="preserve">STORYQUEST LANDING PAGE </w:t>
+      </w:r>
+    </w:p>
+    <w:p>
+      <w:r>
+        <w:tab/>
+      </w:r>
+      <w:r>
+        <w:t xml:space="preserve">Navbar (AND body?) </w:t>
+      </w:r>
+      <w:r>
+        <w:t>Login | guest    =&gt;</w:t>
+      </w:r>
+    </w:p>
+    <w:p>
+      <w:r>
+        <w:tab/>
+      </w:r>
+      <w:r>
+        <w:tab/>
+      </w:r>
+      <w:r>
+        <w:t xml:space="preserve">Navbar </w:t>
+      </w:r>
+      <w:r>
+        <w:t xml:space="preserve">Stories | </w:t>
+      </w:r>
+      <w:r>
+        <w:t>C</w:t>
+      </w:r>
+      <w:r>
+        <w:t xml:space="preserve">reate |dictionary | flashcards </w:t>
+      </w:r>
+    </w:p>
+    <w:p>
+      <w:r>
+        <w:tab/>
+      </w:r>
+      <w:r>
+        <w:tab/>
+        <w:t xml:space="preserve">Body </w:t>
+      </w:r>
+    </w:p>
+    <w:p>
+      <w:r>
+        <w:tab/>
+      </w:r>
+      <w:r>
+        <w:tab/>
+      </w:r>
+      <w:r>
+        <w:tab/>
+        <w:t>NEXT (animation, image</w:t>
+      </w:r>
+      <w:r>
+        <w:tab/>
+      </w:r>
+      <w:r>
+        <w:t>)</w:t>
+      </w:r>
+    </w:p>
+    <w:p>
+      <w:r>
+        <w:tab/>
+      </w:r>
+      <w:r>
+        <w:tab/>
+      </w:r>
+      <w:r>
+        <w:tab/>
+        <w:t xml:space="preserve">Flashcards </w:t>
+      </w:r>
+    </w:p>
+    <w:p>
+      <w:pPr>
+        <w:pStyle w:val="ListParagraph"/>
+        <w:numPr>
+          <w:ilvl w:val="2"/>
+          <w:numId w:val="7"/>
+        </w:numPr>
+      </w:pPr>
+      <w:r>
+        <w:t>review weighted lists</w:t>
+      </w:r>
+    </w:p>
+    <w:p>
+      <w:pPr>
+        <w:pStyle w:val="ListParagraph"/>
+        <w:numPr>
+          <w:ilvl w:val="2"/>
+          <w:numId w:val="7"/>
+        </w:numPr>
+      </w:pPr>
+      <w:r>
+        <w:t>examples with blanks</w:t>
+      </w:r>
+      <w:r>
+        <w:t xml:space="preserve"> (multiple choice?)</w:t>
+      </w:r>
+    </w:p>
+    <w:p>
+      <w:pPr>
+        <w:pStyle w:val="ListParagraph"/>
+        <w:numPr>
+          <w:ilvl w:val="2"/>
+          <w:numId w:val="7"/>
+        </w:numPr>
+      </w:pPr>
+      <w:r>
+        <w:t>more info selection (if more info exists)</w:t>
+      </w:r>
+    </w:p>
+    <w:p>
+      <w:r>
+        <w:tab/>
+      </w:r>
+      <w:r>
+        <w:tab/>
+      </w:r>
+    </w:p>
+    <w:p>
+      <w:r>
+        <w:tab/>
+      </w:r>
+      <w:r>
+        <w:tab/>
+      </w:r>
+    </w:p>
+    <w:p>
+      <w:bookmarkStart w:id="8" w:name="redDish"/>
+      <w:r>
+        <w:t>RedDish</w:t>
+      </w:r>
+      <w:bookmarkEnd w:id="8"/>
+    </w:p>
+    <w:p>
+      <w:pPr>
+        <w:pStyle w:val="ListParagraph"/>
+        <w:numPr>
+          <w:ilvl w:val="0"/>
+          <w:numId w:val="5"/>
+        </w:numPr>
+      </w:pPr>
+      <w:r>
+        <w:t xml:space="preserve">Orderist, </w:t>
+      </w:r>
+      <w:r>
+        <w:t xml:space="preserve">Ordelish, Order, list </w:t>
+      </w:r>
+    </w:p>
+    <w:p>
+      <w:r>
+        <w:t xml:space="preserve">Builds grocery list from pre-set dishes </w:t>
+      </w:r>
+    </w:p>
+    <w:p>
+      <w:r>
+        <w:t>Easy way to share recipies – Tribal knowledge</w:t>
+      </w:r>
+    </w:p>
+    <w:p>
+      <w:r>
+        <w:t>Easily scale input</w:t>
+      </w:r>
+    </w:p>
+    <w:p>
+      <w:r>
+        <w:t xml:space="preserve">Kitchen inventory system ? </w:t>
+      </w:r>
+    </w:p>
+    <w:p>
+      <w:pPr>
+        <w:pBdr>
+          <w:bottom w:val="single" w:sz="6" w:space="1" w:color="auto"/>
+        </w:pBdr>
+      </w:pPr>
+      <w:r>
+        <w:t xml:space="preserve">Kitchen wishes </w:t>
+      </w:r>
+    </w:p>
+    <w:p>
+      <w:pPr>
+        <w:pBdr>
+          <w:bottom w:val="single" w:sz="6" w:space="1" w:color="auto"/>
+        </w:pBdr>
+      </w:pPr>
+      <w:r>
+        <w:t>Flow =&gt; build list by selecting dishes =&gt; edit shopping list by incr/decr quantities AND adding a la carte =&gt; generated list then can be easily X’ed out (could list be voca</w:t>
+      </w:r>
+      <w:r>
+        <w:t>lly triggered) (list configured alphabetically, spacially, associatively</w:t>
+      </w:r>
+    </w:p>
+    <w:p>
+      <w:r>
+        <w:t>Kitchen supply companies advertising</w:t>
+      </w:r>
+    </w:p>
+    <w:p>
+      <w:r>
+        <w:t xml:space="preserve">Pay level for data managing and storage </w:t>
+      </w:r>
+    </w:p>
+    <w:p>
+      <w:r>
+        <w:t xml:space="preserve"> </w:t>
+      </w:r>
+    </w:p>
+    <w:p/>
+    <w:p>
+      <w:bookmarkStart w:id="9" w:name="skillBadger"/>
+      <w:r>
+        <w:lastRenderedPageBreak/>
+        <w:t>Skill Badger</w:t>
+      </w:r>
+      <w:bookmarkEnd w:id="9"/>
+    </w:p>
+    <w:p>
+      <w:r>
+        <w:tab/>
+        <w:t>Lightweight ontainer for capturing experiences and fostering growth</w:t>
+      </w:r>
+    </w:p>
+    <w:p>
+      <w:pPr>
+        <w:pStyle w:val="ListParagraph"/>
+        <w:numPr>
+          <w:ilvl w:val="0"/>
+          <w:numId w:val="7"/>
+        </w:numPr>
+      </w:pPr>
+      <w:r>
+        <w:t>Devise login</w:t>
+      </w:r>
+    </w:p>
+    <w:p>
+      <w:pPr>
+        <w:pStyle w:val="ListParagraph"/>
+        <w:numPr>
+          <w:ilvl w:val="0"/>
+          <w:numId w:val="7"/>
+        </w:numPr>
+      </w:pPr>
+      <w:r>
+        <w:t>Basic landing page with badgers (kid designed badgers for different skills</w:t>
+      </w:r>
+      <w:r>
+        <w:t>)</w:t>
+      </w:r>
+    </w:p>
+    <w:p>
+      <w:pPr>
+        <w:pStyle w:val="ListParagraph"/>
+        <w:numPr>
+          <w:ilvl w:val="0"/>
+          <w:numId w:val="7"/>
+        </w:numPr>
+      </w:pPr>
+      <w:r>
+        <w:t>Searchable index for conte</w:t>
+      </w:r>
+      <w:r>
+        <w:t>n</w:t>
+      </w:r>
+      <w:r>
+        <w:t>t of skills</w:t>
+      </w:r>
+    </w:p>
+    <w:p>
+      <w:pPr>
+        <w:ind w:left="720" w:firstLine="720"/>
+      </w:pPr>
+      <w:r>
+        <w:t>SKILL page</w:t>
+      </w:r>
+    </w:p>
+    <w:p>
+      <w:pPr>
+        <w:pStyle w:val="ListParagraph"/>
+        <w:numPr>
+          <w:ilvl w:val="2"/>
+          <w:numId w:val="7"/>
+        </w:numPr>
+      </w:pPr>
+      <w:r>
+        <w:t xml:space="preserve">Workspace </w:t>
+      </w:r>
+    </w:p>
+    <w:p>
+      <w:pPr>
+        <w:pStyle w:val="ListParagraph"/>
+        <w:numPr>
+          <w:ilvl w:val="3"/>
+          <w:numId w:val="7"/>
+        </w:numPr>
+      </w:pPr>
+      <w:r>
+        <w:t>Notes on activit</w:t>
+      </w:r>
+      <w:r>
+        <w:t>i</w:t>
+      </w:r>
+      <w:r>
+        <w:t xml:space="preserve">es </w:t>
+      </w:r>
+    </w:p>
+    <w:p>
+      <w:pPr>
+        <w:pStyle w:val="ListParagraph"/>
+        <w:numPr>
+          <w:ilvl w:val="3"/>
+          <w:numId w:val="7"/>
+        </w:numPr>
+      </w:pPr>
+      <w:r>
+        <w:t>Lists of materials and tools</w:t>
+      </w:r>
+    </w:p>
+    <w:p>
+      <w:pPr>
+        <w:pStyle w:val="ListParagraph"/>
+        <w:numPr>
+          <w:ilvl w:val="3"/>
+          <w:numId w:val="7"/>
+        </w:numPr>
+      </w:pPr>
+      <w:r>
+        <w:t xml:space="preserve">Video links and images </w:t>
+      </w:r>
+    </w:p>
+    <w:p>
+      <w:pPr>
+        <w:pStyle w:val="ListParagraph"/>
+        <w:numPr>
+          <w:ilvl w:val="2"/>
+          <w:numId w:val="7"/>
+        </w:numPr>
+      </w:pPr>
+      <w:r>
+        <w:t>Gallery</w:t>
+      </w:r>
+    </w:p>
+    <w:p>
+      <w:pPr>
+        <w:pStyle w:val="ListParagraph"/>
+        <w:numPr>
+          <w:ilvl w:val="3"/>
+          <w:numId w:val="7"/>
+        </w:numPr>
+      </w:pPr>
+      <w:r>
+        <w:t>Images</w:t>
+      </w:r>
+      <w:r>
+        <w:t xml:space="preserve"> / Videos</w:t>
+      </w:r>
+    </w:p>
+    <w:p>
+      <w:pPr>
+        <w:pStyle w:val="ListParagraph"/>
+        <w:numPr>
+          <w:ilvl w:val="3"/>
+          <w:numId w:val="7"/>
+        </w:numPr>
+      </w:pPr>
+      <w:r>
+        <w:t xml:space="preserve">Introductory, contextualizing remarks. </w:t>
+      </w:r>
+    </w:p>
+    <w:p>
+      <w:r>
+        <w:t>SKILL PAGE</w:t>
+      </w:r>
+    </w:p>
+    <w:p>
+      <w:r>
+        <w:tab/>
+        <w:t>The thing</w:t>
+      </w:r>
+    </w:p>
+    <w:p>
+      <w:r>
+        <w:tab/>
+        <w:t>Goals</w:t>
+      </w:r>
+    </w:p>
+    <w:p>
+      <w:r>
+        <w:tab/>
+        <w:t>Projects</w:t>
+      </w:r>
+    </w:p>
+    <w:p>
+      <w:r>
+        <w:tab/>
+      </w:r>
+    </w:p>
+    <w:p>
+      <w:r>
+        <w:t>Esme’s Badger</w:t>
+      </w:r>
+    </w:p>
+    <w:p>
+      <w:pPr>
+        <w:pStyle w:val="ListParagraph"/>
+        <w:numPr>
+          <w:ilvl w:val="0"/>
+          <w:numId w:val="7"/>
+        </w:numPr>
+      </w:pPr>
+      <w:r>
+        <w:t>Chinese</w:t>
+      </w:r>
+    </w:p>
+    <w:p>
+      <w:pPr>
+        <w:pStyle w:val="ListParagraph"/>
+        <w:numPr>
+          <w:ilvl w:val="0"/>
+          <w:numId w:val="7"/>
+        </w:numPr>
+      </w:pPr>
+      <w:r>
+        <w:t>Spanish</w:t>
+      </w:r>
+    </w:p>
+    <w:p>
+      <w:pPr>
+        <w:pStyle w:val="ListParagraph"/>
+        <w:numPr>
+          <w:ilvl w:val="0"/>
+          <w:numId w:val="7"/>
+        </w:numPr>
+      </w:pPr>
+      <w:r>
+        <w:t>Violin</w:t>
+      </w:r>
+    </w:p>
+    <w:p>
+      <w:pPr>
+        <w:pStyle w:val="ListParagraph"/>
+        <w:numPr>
+          <w:ilvl w:val="0"/>
+          <w:numId w:val="7"/>
+        </w:numPr>
+      </w:pPr>
+      <w:r>
+        <w:t xml:space="preserve">Arts and </w:t>
+      </w:r>
+      <w:r>
+        <w:t>Crafts</w:t>
+      </w:r>
+    </w:p>
+    <w:p>
+      <w:pPr>
+        <w:pStyle w:val="ListParagraph"/>
+        <w:numPr>
+          <w:ilvl w:val="0"/>
+          <w:numId w:val="7"/>
+        </w:numPr>
+      </w:pPr>
+      <w:r>
+        <w:t>Letters / cards</w:t>
+      </w:r>
+    </w:p>
+    <w:p>
+      <w:pPr>
+        <w:pStyle w:val="ListParagraph"/>
+        <w:numPr>
+          <w:ilvl w:val="0"/>
+          <w:numId w:val="7"/>
+        </w:numPr>
+      </w:pPr>
+      <w:r>
+        <w:t>Swimming</w:t>
+      </w:r>
+    </w:p>
+    <w:p>
+      <w:pPr>
+        <w:pStyle w:val="ListParagraph"/>
+        <w:numPr>
+          <w:ilvl w:val="0"/>
+          <w:numId w:val="7"/>
+        </w:numPr>
+      </w:pPr>
+      <w:r>
+        <w:t>Sports</w:t>
+      </w:r>
+    </w:p>
+    <w:p>
+      <w:pPr>
+        <w:pStyle w:val="ListParagraph"/>
+        <w:numPr>
+          <w:ilvl w:val="1"/>
+          <w:numId w:val="7"/>
+        </w:numPr>
+      </w:pPr>
+      <w:r>
+        <w:t>Swimming</w:t>
+      </w:r>
+    </w:p>
+    <w:p>
+      <w:pPr>
+        <w:pStyle w:val="ListParagraph"/>
+        <w:numPr>
+          <w:ilvl w:val="1"/>
+          <w:numId w:val="7"/>
+        </w:numPr>
+      </w:pPr>
+      <w:r>
+        <w:t>Cycling</w:t>
+      </w:r>
+    </w:p>
+    <w:p>
+      <w:pPr>
+        <w:pStyle w:val="ListParagraph"/>
+        <w:numPr>
+          <w:ilvl w:val="1"/>
+          <w:numId w:val="7"/>
+        </w:numPr>
+      </w:pPr>
+      <w:r>
+        <w:t>Basketball</w:t>
+      </w:r>
+    </w:p>
+    <w:p>
+      <w:pPr>
+        <w:pStyle w:val="ListParagraph"/>
+        <w:numPr>
+          <w:ilvl w:val="1"/>
+          <w:numId w:val="7"/>
+        </w:numPr>
+      </w:pPr>
+      <w:r>
+        <w:t>Running</w:t>
+      </w:r>
+    </w:p>
+    <w:p>
+      <w:pPr>
+        <w:pStyle w:val="ListParagraph"/>
+        <w:numPr>
+          <w:ilvl w:val="0"/>
+          <w:numId w:val="7"/>
+        </w:numPr>
+      </w:pPr>
+      <w:r>
+        <w:t>Travel</w:t>
+      </w:r>
+    </w:p>
+    <w:p>
+      <w:pPr>
+        <w:pStyle w:val="ListParagraph"/>
+        <w:numPr>
+          <w:ilvl w:val="0"/>
+          <w:numId w:val="7"/>
+        </w:numPr>
+      </w:pPr>
+      <w:r>
+        <w:t>History</w:t>
+      </w:r>
+    </w:p>
+    <w:p>
+      <w:pPr>
+        <w:pStyle w:val="ListParagraph"/>
+        <w:numPr>
+          <w:ilvl w:val="0"/>
+          <w:numId w:val="7"/>
+        </w:numPr>
+      </w:pPr>
+      <w:r>
+        <w:t xml:space="preserve">Rats </w:t>
+      </w:r>
+    </w:p>
+    <w:p>
+      <w:pPr>
+        <w:pStyle w:val="ListParagraph"/>
+        <w:numPr>
+          <w:ilvl w:val="0"/>
+          <w:numId w:val="7"/>
+        </w:numPr>
+      </w:pPr>
+      <w:r>
+        <w:t>Writing</w:t>
+      </w:r>
+    </w:p>
+    <w:p>
+      <w:pPr>
+        <w:pStyle w:val="ListParagraph"/>
+        <w:numPr>
+          <w:ilvl w:val="1"/>
+          <w:numId w:val="7"/>
+        </w:numPr>
+      </w:pPr>
+      <w:r>
+        <w:t>Mudgie, Wudgie, &amp; Pudgie</w:t>
+      </w:r>
+    </w:p>
+    <w:p>
+      <w:pPr>
+        <w:pStyle w:val="ListParagraph"/>
+        <w:numPr>
+          <w:ilvl w:val="1"/>
+          <w:numId w:val="7"/>
+        </w:numPr>
+      </w:pPr>
+      <w:r>
+        <w:t>Sparkles the Hero</w:t>
+      </w:r>
+    </w:p>
+    <w:p>
+      <w:pPr>
+        <w:pStyle w:val="ListParagraph"/>
+        <w:numPr>
+          <w:ilvl w:val="0"/>
+          <w:numId w:val="7"/>
+        </w:numPr>
+      </w:pPr>
+      <w:r>
+        <w:lastRenderedPageBreak/>
+        <w:t>Reading</w:t>
+      </w:r>
+    </w:p>
+    <w:p>
+      <w:pPr>
+        <w:pStyle w:val="ListParagraph"/>
+        <w:numPr>
+          <w:ilvl w:val="0"/>
+          <w:numId w:val="7"/>
+        </w:numPr>
+      </w:pPr>
+      <w:r>
+        <w:t>Vocabulary</w:t>
+      </w:r>
+    </w:p>
+    <w:p>
+      <w:pPr>
+        <w:pStyle w:val="ListParagraph"/>
+        <w:numPr>
+          <w:ilvl w:val="0"/>
+          <w:numId w:val="7"/>
+        </w:numPr>
+      </w:pPr>
+      <w:r>
+        <w:t>Science</w:t>
+      </w:r>
+    </w:p>
+    <w:p>
+      <w:pPr>
+        <w:pStyle w:val="ListParagraph"/>
+        <w:numPr>
+          <w:ilvl w:val="0"/>
+          <w:numId w:val="7"/>
+        </w:numPr>
+      </w:pPr>
+      <w:r>
+        <w:t>Programming</w:t>
+      </w:r>
+    </w:p>
+    <w:p>
+      <w:pPr>
+        <w:pStyle w:val="ListParagraph"/>
+        <w:numPr>
+          <w:ilvl w:val="0"/>
+          <w:numId w:val="7"/>
+        </w:numPr>
+      </w:pPr>
+      <w:r>
+        <w:t>Cooking</w:t>
+      </w:r>
+    </w:p>
+    <w:p/>
+    <w:p/>
     <w:sectPr>
       <w:pgSz w:w="12240" w:h="15840"/>
       <w:pgMar w:top="1440" w:right="1440" w:bottom="1440" w:left="1440" w:header="720" w:footer="720" w:gutter="0"/>
@@ -2646,7 +3308,7 @@
         <w:rFonts w:ascii="Wingdings" w:hAnsi="Wingdings" w:hint="default"/>
       </w:rPr>
     </w:lvl>
-    <w:lvl w:ilvl="3" w:tplc="04090001" w:tentative="1">
+    <w:lvl w:ilvl="3" w:tplc="04090001">
       <w:start w:val="1"/>
       <w:numFmt w:val="bullet"/>
       <w:lvlText w:val=""/>
@@ -2847,7 +3509,7 @@
         <w:rFonts w:ascii="Symbol" w:eastAsiaTheme="minorEastAsia" w:hAnsi="Symbol" w:cstheme="minorBidi" w:hint="default"/>
       </w:rPr>
     </w:lvl>
-    <w:lvl w:ilvl="1" w:tplc="04090003" w:tentative="1">
+    <w:lvl w:ilvl="1" w:tplc="04090003">
       <w:start w:val="1"/>
       <w:numFmt w:val="bullet"/>
       <w:lvlText w:val="o"/>
@@ -2859,7 +3521,7 @@
         <w:rFonts w:ascii="Courier New" w:hAnsi="Courier New" w:cs="Courier New" w:hint="default"/>
       </w:rPr>
     </w:lvl>
-    <w:lvl w:ilvl="2" w:tplc="04090005" w:tentative="1">
+    <w:lvl w:ilvl="2" w:tplc="04090005">
       <w:start w:val="1"/>
       <w:numFmt w:val="bullet"/>
       <w:lvlText w:val=""/>
@@ -2871,7 +3533,7 @@
         <w:rFonts w:ascii="Wingdings" w:hAnsi="Wingdings" w:hint="default"/>
       </w:rPr>
     </w:lvl>
-    <w:lvl w:ilvl="3" w:tplc="04090001" w:tentative="1">
+    <w:lvl w:ilvl="3" w:tplc="04090001">
       <w:start w:val="1"/>
       <w:numFmt w:val="bullet"/>
       <w:lvlText w:val=""/>

</xml_diff>